<commit_message>
#asset module with comments
</commit_message>
<xml_diff>
--- a/HowTo.docx
+++ b/HowTo.docx
@@ -12,30 +12,358 @@
         <w:bidi w:val="0"/>
       </w:pPr>
       <w:r>
-        <w:t xml:space="preserve">Why do we need </w:t>
-      </w:r>
-      <w:proofErr w:type="spellStart"/>
-      <w:proofErr w:type="gramStart"/>
-      <w:r>
-        <w:t>webpack</w:t>
-      </w:r>
-      <w:proofErr w:type="spellEnd"/>
-      <w:r>
-        <w:t xml:space="preserve">  ?</w:t>
-      </w:r>
-      <w:proofErr w:type="gramEnd"/>
-    </w:p>
-    <w:p>
-      <w:pPr>
-        <w:pStyle w:val="a3"/>
-        <w:numPr>
-          <w:ilvl w:val="0"/>
-          <w:numId w:val="3"/>
-        </w:numPr>
-        <w:bidi w:val="0"/>
-      </w:pPr>
+        <w:t>Why do we need webpack  ?</w:t>
+      </w:r>
+    </w:p>
+    <w:p>
+      <w:pPr>
+        <w:bidi w:val="0"/>
+      </w:pPr>
+    </w:p>
+    <w:p>
+      <w:pPr>
+        <w:bidi w:val="0"/>
+        <w:rPr>
+          <w:b/>
+          <w:bCs/>
+          <w:i/>
+          <w:iCs/>
+          <w:sz w:val="28"/>
+          <w:szCs w:val="28"/>
+        </w:rPr>
+      </w:pPr>
+      <w:r>
+        <w:rPr>
+          <w:b/>
+          <w:bCs/>
+          <w:i/>
+          <w:iCs/>
+          <w:sz w:val="28"/>
+          <w:szCs w:val="28"/>
+        </w:rPr>
+        <w:t>Asset Modules</w:t>
+      </w:r>
+    </w:p>
+    <w:p>
+      <w:pPr>
+        <w:bidi w:val="0"/>
+      </w:pPr>
+      <w:r>
+        <w:t>Different asset modules:</w:t>
+      </w:r>
+    </w:p>
+    <w:p>
+      <w:pPr>
+        <w:pStyle w:val="a3"/>
+        <w:bidi w:val="0"/>
+        <w:ind w:left="0"/>
+        <w:rPr>
+          <w:b/>
+          <w:bCs/>
+        </w:rPr>
+      </w:pPr>
+      <w:r>
+        <w:rPr>
+          <w:b/>
+          <w:bCs/>
+        </w:rPr>
+        <w:t>Asset/resource</w:t>
+      </w:r>
+    </w:p>
+    <w:p>
+      <w:pPr>
+        <w:pStyle w:val="a3"/>
+        <w:bidi w:val="0"/>
+        <w:ind w:left="0"/>
+      </w:pPr>
+      <w:r>
+        <w:t>E</w:t>
+      </w:r>
+      <w:r>
+        <w:t>mits a separate file and exports the URL.</w:t>
+      </w:r>
+    </w:p>
+    <w:p>
+      <w:pPr>
+        <w:pStyle w:val="a3"/>
+        <w:bidi w:val="0"/>
+        <w:ind w:left="0"/>
+      </w:pPr>
+      <w:r>
+        <w:t xml:space="preserve">Previous: </w:t>
+      </w:r>
+      <w:r>
+        <w:t>file-loader</w:t>
+      </w:r>
+    </w:p>
+    <w:p>
+      <w:pPr>
+        <w:pStyle w:val="a3"/>
+        <w:bidi w:val="0"/>
+        <w:ind w:left="0"/>
+      </w:pPr>
+    </w:p>
+    <w:p>
+      <w:pPr>
+        <w:pStyle w:val="a3"/>
+        <w:bidi w:val="0"/>
+        <w:ind w:left="0"/>
+        <w:rPr>
+          <w:b/>
+          <w:bCs/>
+        </w:rPr>
+      </w:pPr>
+      <w:r>
+        <w:rPr>
+          <w:b/>
+          <w:bCs/>
+        </w:rPr>
+        <w:t>asset/inlin</w:t>
+      </w:r>
+      <w:r>
+        <w:rPr>
+          <w:b/>
+          <w:bCs/>
+        </w:rPr>
+        <w:t>e</w:t>
+      </w:r>
+    </w:p>
+    <w:p>
+      <w:pPr>
+        <w:pStyle w:val="a3"/>
+        <w:bidi w:val="0"/>
+        <w:ind w:left="0"/>
+      </w:pPr>
+      <w:r>
+        <w:t>E</w:t>
+      </w:r>
+      <w:r>
+        <w:t>xports a data URI of the asset</w:t>
+      </w:r>
+      <w:r>
+        <w:t xml:space="preserve"> ( attaches jpeg to the bundle ) </w:t>
+      </w:r>
+    </w:p>
+    <w:p>
+      <w:pPr>
+        <w:pStyle w:val="a3"/>
+        <w:bidi w:val="0"/>
+        <w:ind w:left="0"/>
+      </w:pPr>
+      <w:r>
+        <w:t xml:space="preserve">Previous: </w:t>
+      </w:r>
+      <w:r>
+        <w:t>url-loader</w:t>
+      </w:r>
+    </w:p>
+    <w:p>
+      <w:pPr>
+        <w:pStyle w:val="a3"/>
+        <w:bidi w:val="0"/>
+        <w:ind w:left="0"/>
+      </w:pPr>
+    </w:p>
+    <w:p>
+      <w:pPr>
+        <w:pStyle w:val="a3"/>
+        <w:bidi w:val="0"/>
+        <w:ind w:left="0"/>
+        <w:rPr>
+          <w:b/>
+          <w:bCs/>
+        </w:rPr>
+      </w:pPr>
+      <w:r>
+        <w:rPr>
+          <w:b/>
+          <w:bCs/>
+        </w:rPr>
+        <w:t>asset/sourc</w:t>
+      </w:r>
+      <w:r>
+        <w:rPr>
+          <w:b/>
+          <w:bCs/>
+        </w:rPr>
+        <w:t>e</w:t>
+      </w:r>
+    </w:p>
+    <w:p>
+      <w:pPr>
+        <w:pStyle w:val="a3"/>
+        <w:bidi w:val="0"/>
+        <w:ind w:left="0"/>
+      </w:pPr>
+      <w:r>
+        <w:t>E</w:t>
+      </w:r>
+      <w:r>
+        <w:t>xports the source code of the asset</w:t>
+      </w:r>
+    </w:p>
+    <w:p>
+      <w:pPr>
+        <w:pStyle w:val="a3"/>
+        <w:bidi w:val="0"/>
+        <w:ind w:left="0"/>
+      </w:pPr>
+      <w:r>
+        <w:t>Previous:</w:t>
+      </w:r>
+      <w:r>
+        <w:t xml:space="preserve"> </w:t>
+      </w:r>
+      <w:r>
+        <w:t>raw-loader</w:t>
+      </w:r>
+    </w:p>
+    <w:p>
+      <w:pPr>
+        <w:pStyle w:val="a3"/>
+        <w:bidi w:val="0"/>
+        <w:ind w:left="0"/>
+        <w:rPr>
+          <w:b/>
+          <w:bCs/>
+        </w:rPr>
+      </w:pPr>
+    </w:p>
+    <w:p>
+      <w:pPr>
+        <w:pStyle w:val="a3"/>
+        <w:bidi w:val="0"/>
+        <w:ind w:left="0"/>
+        <w:rPr>
+          <w:b/>
+          <w:bCs/>
+        </w:rPr>
+      </w:pPr>
+      <w:r>
+        <w:rPr>
+          <w:b/>
+          <w:bCs/>
+        </w:rPr>
+        <w:t>asset</w:t>
+      </w:r>
+    </w:p>
+    <w:p>
+      <w:pPr>
+        <w:pStyle w:val="a3"/>
+        <w:bidi w:val="0"/>
+        <w:ind w:left="0"/>
+      </w:pPr>
+      <w:r>
+        <w:t>A</w:t>
+      </w:r>
+      <w:r>
+        <w:t>utomatically chooses between exporting a data URI and emitting a separate file</w:t>
+      </w:r>
+    </w:p>
+    <w:p>
+      <w:pPr>
+        <w:pStyle w:val="a3"/>
+        <w:bidi w:val="0"/>
+        <w:ind w:left="0"/>
+      </w:pPr>
+      <w:r>
+        <w:t>based on filesize.</w:t>
+      </w:r>
+    </w:p>
+    <w:p>
+      <w:pPr>
+        <w:pStyle w:val="a3"/>
+        <w:bidi w:val="0"/>
+        <w:ind w:left="0"/>
+      </w:pPr>
+      <w:r>
+        <w:t xml:space="preserve">Previous: </w:t>
+      </w:r>
+      <w:r>
+        <w:t>url-loader</w:t>
+      </w:r>
+      <w:r>
+        <w:t> with asset size limit</w:t>
+      </w:r>
+    </w:p>
+    <w:p>
+      <w:pPr>
+        <w:pStyle w:val="a3"/>
+        <w:bidi w:val="0"/>
+        <w:ind w:left="0"/>
+      </w:pPr>
+    </w:p>
+    <w:p>
+      <w:pPr>
+        <w:pStyle w:val="a3"/>
+        <w:bidi w:val="0"/>
+        <w:ind w:left="0"/>
+      </w:pPr>
+    </w:p>
+    <w:p>
+      <w:pPr>
+        <w:bidi w:val="0"/>
+        <w:rPr>
+          <w:b/>
+          <w:bCs/>
+        </w:rPr>
+      </w:pPr>
+      <w:r>
+        <w:rPr>
+          <w:b/>
+          <w:bCs/>
+        </w:rPr>
+        <w:t>ToPlay</w:t>
+      </w:r>
+    </w:p>
+    <w:p>
+      <w:pPr>
+        <w:bidi w:val="0"/>
+      </w:pPr>
+      <w:r>
+        <w:t xml:space="preserve">Go to webpack.config </w:t>
+      </w:r>
+      <w:r>
+        <w:sym w:font="Wingdings" w:char="F0E0"/>
+      </w:r>
+      <w:r>
+        <w:t xml:space="preserve"> inside rules change type to one of the asset modules. </w:t>
+      </w:r>
+      <w:r>
+        <w:sym w:font="Wingdings" w:char="F0E0"/>
+      </w:r>
+      <w:r>
+        <w:t xml:space="preserve"> npm run build </w:t>
+      </w:r>
+      <w:r>
+        <w:sym w:font="Wingdings" w:char="F0E0"/>
+      </w:r>
+      <w:r>
+        <w:t xml:space="preserve"> take a look at the console output, plus at asset/inline, take a look at the bundle.js. ( base64) </w:t>
+      </w:r>
       <w:bookmarkStart w:id="0" w:name="_GoBack"/>
       <w:bookmarkEnd w:id="0"/>
+      <w:r>
+        <w:t xml:space="preserve"> </w:t>
+      </w:r>
+    </w:p>
+    <w:p>
+      <w:pPr>
+        <w:pStyle w:val="a3"/>
+        <w:bidi w:val="0"/>
+      </w:pPr>
+    </w:p>
+    <w:p>
+      <w:pPr>
+        <w:pStyle w:val="a3"/>
+        <w:bidi w:val="0"/>
+      </w:pPr>
+    </w:p>
+    <w:p>
+      <w:pPr>
+        <w:pStyle w:val="a3"/>
+        <w:bidi w:val="0"/>
+      </w:pPr>
     </w:p>
     <w:sectPr>
       <w:pgSz w:w="11906" w:h="16838"/>
@@ -276,6 +604,118 @@
     </w:lvl>
   </w:abstractNum>
   <w:abstractNum w:abstractNumId="2" w15:restartNumberingAfterBreak="0">
+    <w:nsid w:val="670B6377"/>
+    <w:multiLevelType w:val="hybridMultilevel"/>
+    <w:tmpl w:val="6AB64FC2"/>
+    <w:lvl w:ilvl="0" w:tplc="1E6C7516">
+      <w:numFmt w:val="bullet"/>
+      <w:lvlText w:val=""/>
+      <w:lvlJc w:val="left"/>
+      <w:pPr>
+        <w:ind w:left="720" w:hanging="360"/>
+      </w:pPr>
+      <w:rPr>
+        <w:rFonts w:ascii="Symbol" w:eastAsiaTheme="minorHAnsi" w:hAnsi="Symbol" w:cstheme="minorBidi" w:hint="default"/>
+      </w:rPr>
+    </w:lvl>
+    <w:lvl w:ilvl="1" w:tplc="04090003">
+      <w:start w:val="1"/>
+      <w:numFmt w:val="bullet"/>
+      <w:lvlText w:val="o"/>
+      <w:lvlJc w:val="left"/>
+      <w:pPr>
+        <w:ind w:left="1440" w:hanging="360"/>
+      </w:pPr>
+      <w:rPr>
+        <w:rFonts w:ascii="Courier New" w:hAnsi="Courier New" w:cs="Courier New" w:hint="default"/>
+      </w:rPr>
+    </w:lvl>
+    <w:lvl w:ilvl="2" w:tplc="04090005" w:tentative="1">
+      <w:start w:val="1"/>
+      <w:numFmt w:val="bullet"/>
+      <w:lvlText w:val=""/>
+      <w:lvlJc w:val="left"/>
+      <w:pPr>
+        <w:ind w:left="2160" w:hanging="360"/>
+      </w:pPr>
+      <w:rPr>
+        <w:rFonts w:ascii="Wingdings" w:hAnsi="Wingdings" w:hint="default"/>
+      </w:rPr>
+    </w:lvl>
+    <w:lvl w:ilvl="3" w:tplc="04090001" w:tentative="1">
+      <w:start w:val="1"/>
+      <w:numFmt w:val="bullet"/>
+      <w:lvlText w:val=""/>
+      <w:lvlJc w:val="left"/>
+      <w:pPr>
+        <w:ind w:left="2880" w:hanging="360"/>
+      </w:pPr>
+      <w:rPr>
+        <w:rFonts w:ascii="Symbol" w:hAnsi="Symbol" w:hint="default"/>
+      </w:rPr>
+    </w:lvl>
+    <w:lvl w:ilvl="4" w:tplc="04090003" w:tentative="1">
+      <w:start w:val="1"/>
+      <w:numFmt w:val="bullet"/>
+      <w:lvlText w:val="o"/>
+      <w:lvlJc w:val="left"/>
+      <w:pPr>
+        <w:ind w:left="3600" w:hanging="360"/>
+      </w:pPr>
+      <w:rPr>
+        <w:rFonts w:ascii="Courier New" w:hAnsi="Courier New" w:cs="Courier New" w:hint="default"/>
+      </w:rPr>
+    </w:lvl>
+    <w:lvl w:ilvl="5" w:tplc="04090005" w:tentative="1">
+      <w:start w:val="1"/>
+      <w:numFmt w:val="bullet"/>
+      <w:lvlText w:val=""/>
+      <w:lvlJc w:val="left"/>
+      <w:pPr>
+        <w:ind w:left="4320" w:hanging="360"/>
+      </w:pPr>
+      <w:rPr>
+        <w:rFonts w:ascii="Wingdings" w:hAnsi="Wingdings" w:hint="default"/>
+      </w:rPr>
+    </w:lvl>
+    <w:lvl w:ilvl="6" w:tplc="04090001" w:tentative="1">
+      <w:start w:val="1"/>
+      <w:numFmt w:val="bullet"/>
+      <w:lvlText w:val=""/>
+      <w:lvlJc w:val="left"/>
+      <w:pPr>
+        <w:ind w:left="5040" w:hanging="360"/>
+      </w:pPr>
+      <w:rPr>
+        <w:rFonts w:ascii="Symbol" w:hAnsi="Symbol" w:hint="default"/>
+      </w:rPr>
+    </w:lvl>
+    <w:lvl w:ilvl="7" w:tplc="04090003" w:tentative="1">
+      <w:start w:val="1"/>
+      <w:numFmt w:val="bullet"/>
+      <w:lvlText w:val="o"/>
+      <w:lvlJc w:val="left"/>
+      <w:pPr>
+        <w:ind w:left="5760" w:hanging="360"/>
+      </w:pPr>
+      <w:rPr>
+        <w:rFonts w:ascii="Courier New" w:hAnsi="Courier New" w:cs="Courier New" w:hint="default"/>
+      </w:rPr>
+    </w:lvl>
+    <w:lvl w:ilvl="8" w:tplc="04090005" w:tentative="1">
+      <w:start w:val="1"/>
+      <w:numFmt w:val="bullet"/>
+      <w:lvlText w:val=""/>
+      <w:lvlJc w:val="left"/>
+      <w:pPr>
+        <w:ind w:left="6480" w:hanging="360"/>
+      </w:pPr>
+      <w:rPr>
+        <w:rFonts w:ascii="Wingdings" w:hAnsi="Wingdings" w:hint="default"/>
+      </w:rPr>
+    </w:lvl>
+  </w:abstractNum>
+  <w:abstractNum w:abstractNumId="3" w15:restartNumberingAfterBreak="0">
     <w:nsid w:val="700373BA"/>
     <w:multiLevelType w:val="hybridMultilevel"/>
     <w:tmpl w:val="CCDA6CDC"/>
@@ -288,6 +728,118 @@
       </w:pPr>
       <w:rPr>
         <w:rFonts w:ascii="Calibri" w:eastAsiaTheme="minorHAnsi" w:hAnsi="Calibri" w:cs="Calibri" w:hint="default"/>
+      </w:rPr>
+    </w:lvl>
+    <w:lvl w:ilvl="1" w:tplc="04090003" w:tentative="1">
+      <w:start w:val="1"/>
+      <w:numFmt w:val="bullet"/>
+      <w:lvlText w:val="o"/>
+      <w:lvlJc w:val="left"/>
+      <w:pPr>
+        <w:ind w:left="1440" w:hanging="360"/>
+      </w:pPr>
+      <w:rPr>
+        <w:rFonts w:ascii="Courier New" w:hAnsi="Courier New" w:cs="Courier New" w:hint="default"/>
+      </w:rPr>
+    </w:lvl>
+    <w:lvl w:ilvl="2" w:tplc="04090005" w:tentative="1">
+      <w:start w:val="1"/>
+      <w:numFmt w:val="bullet"/>
+      <w:lvlText w:val=""/>
+      <w:lvlJc w:val="left"/>
+      <w:pPr>
+        <w:ind w:left="2160" w:hanging="360"/>
+      </w:pPr>
+      <w:rPr>
+        <w:rFonts w:ascii="Wingdings" w:hAnsi="Wingdings" w:hint="default"/>
+      </w:rPr>
+    </w:lvl>
+    <w:lvl w:ilvl="3" w:tplc="04090001" w:tentative="1">
+      <w:start w:val="1"/>
+      <w:numFmt w:val="bullet"/>
+      <w:lvlText w:val=""/>
+      <w:lvlJc w:val="left"/>
+      <w:pPr>
+        <w:ind w:left="2880" w:hanging="360"/>
+      </w:pPr>
+      <w:rPr>
+        <w:rFonts w:ascii="Symbol" w:hAnsi="Symbol" w:hint="default"/>
+      </w:rPr>
+    </w:lvl>
+    <w:lvl w:ilvl="4" w:tplc="04090003" w:tentative="1">
+      <w:start w:val="1"/>
+      <w:numFmt w:val="bullet"/>
+      <w:lvlText w:val="o"/>
+      <w:lvlJc w:val="left"/>
+      <w:pPr>
+        <w:ind w:left="3600" w:hanging="360"/>
+      </w:pPr>
+      <w:rPr>
+        <w:rFonts w:ascii="Courier New" w:hAnsi="Courier New" w:cs="Courier New" w:hint="default"/>
+      </w:rPr>
+    </w:lvl>
+    <w:lvl w:ilvl="5" w:tplc="04090005" w:tentative="1">
+      <w:start w:val="1"/>
+      <w:numFmt w:val="bullet"/>
+      <w:lvlText w:val=""/>
+      <w:lvlJc w:val="left"/>
+      <w:pPr>
+        <w:ind w:left="4320" w:hanging="360"/>
+      </w:pPr>
+      <w:rPr>
+        <w:rFonts w:ascii="Wingdings" w:hAnsi="Wingdings" w:hint="default"/>
+      </w:rPr>
+    </w:lvl>
+    <w:lvl w:ilvl="6" w:tplc="04090001" w:tentative="1">
+      <w:start w:val="1"/>
+      <w:numFmt w:val="bullet"/>
+      <w:lvlText w:val=""/>
+      <w:lvlJc w:val="left"/>
+      <w:pPr>
+        <w:ind w:left="5040" w:hanging="360"/>
+      </w:pPr>
+      <w:rPr>
+        <w:rFonts w:ascii="Symbol" w:hAnsi="Symbol" w:hint="default"/>
+      </w:rPr>
+    </w:lvl>
+    <w:lvl w:ilvl="7" w:tplc="04090003" w:tentative="1">
+      <w:start w:val="1"/>
+      <w:numFmt w:val="bullet"/>
+      <w:lvlText w:val="o"/>
+      <w:lvlJc w:val="left"/>
+      <w:pPr>
+        <w:ind w:left="5760" w:hanging="360"/>
+      </w:pPr>
+      <w:rPr>
+        <w:rFonts w:ascii="Courier New" w:hAnsi="Courier New" w:cs="Courier New" w:hint="default"/>
+      </w:rPr>
+    </w:lvl>
+    <w:lvl w:ilvl="8" w:tplc="04090005" w:tentative="1">
+      <w:start w:val="1"/>
+      <w:numFmt w:val="bullet"/>
+      <w:lvlText w:val=""/>
+      <w:lvlJc w:val="left"/>
+      <w:pPr>
+        <w:ind w:left="6480" w:hanging="360"/>
+      </w:pPr>
+      <w:rPr>
+        <w:rFonts w:ascii="Wingdings" w:hAnsi="Wingdings" w:hint="default"/>
+      </w:rPr>
+    </w:lvl>
+  </w:abstractNum>
+  <w:abstractNum w:abstractNumId="4" w15:restartNumberingAfterBreak="0">
+    <w:nsid w:val="78047E46"/>
+    <w:multiLevelType w:val="hybridMultilevel"/>
+    <w:tmpl w:val="20A240A2"/>
+    <w:lvl w:ilvl="0" w:tplc="E182DC76">
+      <w:numFmt w:val="bullet"/>
+      <w:lvlText w:val=""/>
+      <w:lvlJc w:val="left"/>
+      <w:pPr>
+        <w:ind w:left="720" w:hanging="360"/>
+      </w:pPr>
+      <w:rPr>
+        <w:rFonts w:ascii="Symbol" w:eastAsiaTheme="minorHAnsi" w:hAnsi="Symbol" w:cstheme="minorBidi" w:hint="default"/>
       </w:rPr>
     </w:lvl>
     <w:lvl w:ilvl="1" w:tplc="04090003" w:tentative="1">
@@ -394,7 +946,13 @@
     <w:abstractNumId w:val="1"/>
   </w:num>
   <w:num w:numId="3">
+    <w:abstractNumId w:val="3"/>
+  </w:num>
+  <w:num w:numId="4">
     <w:abstractNumId w:val="2"/>
+  </w:num>
+  <w:num w:numId="5">
+    <w:abstractNumId w:val="4"/>
   </w:num>
 </w:numbering>
 </file>
@@ -834,6 +1392,19 @@
       <w:contextualSpacing/>
     </w:pPr>
   </w:style>
+  <w:style w:type="character" w:styleId="HTMLCode">
+    <w:name w:val="HTML Code"/>
+    <w:basedOn w:val="a0"/>
+    <w:uiPriority w:val="99"/>
+    <w:semiHidden/>
+    <w:unhideWhenUsed/>
+    <w:rsid w:val="00821DDE"/>
+    <w:rPr>
+      <w:rFonts w:ascii="Courier New" w:eastAsia="Times New Roman" w:hAnsi="Courier New" w:cs="Courier New"/>
+      <w:sz w:val="20"/>
+      <w:szCs w:val="20"/>
+    </w:rPr>
+  </w:style>
 </w:styles>
 </file>
 

</xml_diff>